<commit_message>
Learned how to get Simulation using offsets
</commit_message>
<xml_diff>
--- a/BTD6-Memory.docx
+++ b/BTD6-Memory.docx
@@ -101,37 +101,143 @@
           <w:sz w:val="22"/>
           <w:shd w:fill="auto" w:val="clear"/>
         </w:rPr>
-        <w:t xml:space="preserve">Now CV - 28 offset = Cash Konfuze (This is where the cash is stored) [CK]</w:t>
-      </w:r>
-    </w:p>
-    <w:p>
-      <w:pPr>
-        <w:numPr>
-          <w:ilvl w:val="0"/>
-          <w:numId w:val="2"/>
-        </w:numPr>
-        <w:spacing w:before="0" w:after="200" w:line="276"/>
-        <w:ind w:right="0" w:left="720" w:hanging="360"/>
-        <w:jc w:val="left"/>
-        <w:rPr>
-          <w:rFonts w:ascii="Calibri" w:hAnsi="Calibri" w:cs="Calibri" w:eastAsia="Calibri"/>
-          <w:color w:val="auto"/>
-          <w:spacing w:val="0"/>
-          <w:position w:val="0"/>
-          <w:sz w:val="22"/>
-          <w:shd w:fill="auto" w:val="clear"/>
-        </w:rPr>
-      </w:pPr>
-      <w:r>
-        <w:rPr>
-          <w:rFonts w:ascii="Calibri" w:hAnsi="Calibri" w:cs="Calibri" w:eastAsia="Calibri"/>
-          <w:color w:val="auto"/>
-          <w:spacing w:val="0"/>
-          <w:position w:val="0"/>
-          <w:sz w:val="22"/>
-          <w:shd w:fill="auto" w:val="clear"/>
-        </w:rPr>
-        <w:t xml:space="preserve">Next, find an address that points to CK (This will be the singular cash manager) [CM](Cash Managers always point to one Konfuze address)</w:t>
+        <w:t xml:space="preserve">Now CV - 28 offset = Cash Konfuze, Its the cash konfuze </w:t>
+      </w:r>
+      <w:r>
+        <w:rPr>
+          <w:rFonts w:ascii="Calibri" w:hAnsi="Calibri" w:cs="Calibri" w:eastAsia="Calibri"/>
+          <w:b/>
+          <w:color w:val="auto"/>
+          <w:spacing w:val="0"/>
+          <w:position w:val="0"/>
+          <w:sz w:val="22"/>
+          <w:shd w:fill="auto" w:val="clear"/>
+        </w:rPr>
+        <w:t xml:space="preserve">NOT THE CASH MANAGER </w:t>
+      </w:r>
+      <w:r>
+        <w:rPr>
+          <w:rFonts w:ascii="Calibri" w:hAnsi="Calibri" w:cs="Calibri" w:eastAsia="Calibri"/>
+          <w:color w:val="auto"/>
+          <w:spacing w:val="0"/>
+          <w:position w:val="0"/>
+          <w:sz w:val="22"/>
+          <w:shd w:fill="auto" w:val="clear"/>
+        </w:rPr>
+        <w:t xml:space="preserve">(This is where the cash is stored) [CK]</w:t>
+      </w:r>
+    </w:p>
+    <w:p>
+      <w:pPr>
+        <w:numPr>
+          <w:ilvl w:val="0"/>
+          <w:numId w:val="2"/>
+        </w:numPr>
+        <w:spacing w:before="0" w:after="200" w:line="276"/>
+        <w:ind w:right="0" w:left="720" w:hanging="360"/>
+        <w:jc w:val="left"/>
+        <w:rPr>
+          <w:rFonts w:ascii="Calibri" w:hAnsi="Calibri" w:cs="Calibri" w:eastAsia="Calibri"/>
+          <w:color w:val="auto"/>
+          <w:spacing w:val="0"/>
+          <w:position w:val="0"/>
+          <w:sz w:val="22"/>
+          <w:shd w:fill="auto" w:val="clear"/>
+        </w:rPr>
+      </w:pPr>
+      <w:r>
+        <w:rPr>
+          <w:rFonts w:ascii="Calibri" w:hAnsi="Calibri" w:cs="Calibri" w:eastAsia="Calibri"/>
+          <w:color w:val="auto"/>
+          <w:spacing w:val="0"/>
+          <w:position w:val="0"/>
+          <w:sz w:val="22"/>
+          <w:shd w:fill="auto" w:val="clear"/>
+        </w:rPr>
+        <w:t xml:space="preserve">Now search for Cash Konfuze, this will give you the address pointing to the CK from Cash Manager. [SCM]</w:t>
+      </w:r>
+    </w:p>
+    <w:p>
+      <w:pPr>
+        <w:numPr>
+          <w:ilvl w:val="0"/>
+          <w:numId w:val="2"/>
+        </w:numPr>
+        <w:spacing w:before="0" w:after="200" w:line="276"/>
+        <w:ind w:right="0" w:left="720" w:hanging="360"/>
+        <w:jc w:val="left"/>
+        <w:rPr>
+          <w:rFonts w:ascii="Calibri" w:hAnsi="Calibri" w:cs="Calibri" w:eastAsia="Calibri"/>
+          <w:color w:val="auto"/>
+          <w:spacing w:val="0"/>
+          <w:position w:val="0"/>
+          <w:sz w:val="22"/>
+          <w:shd w:fill="auto" w:val="clear"/>
+        </w:rPr>
+      </w:pPr>
+      <w:r>
+        <w:rPr>
+          <w:rFonts w:ascii="Calibri" w:hAnsi="Calibri" w:cs="Calibri" w:eastAsia="Calibri"/>
+          <w:color w:val="auto"/>
+          <w:spacing w:val="0"/>
+          <w:position w:val="0"/>
+          <w:sz w:val="22"/>
+          <w:shd w:fill="auto" w:val="clear"/>
+        </w:rPr>
+        <w:t xml:space="preserve">Search for SCM - 10, this will give you an address inside of Simulation Cash Managers AND - 30 because that is where the cash manager index is in.</w:t>
+      </w:r>
+    </w:p>
+    <w:p>
+      <w:pPr>
+        <w:numPr>
+          <w:ilvl w:val="0"/>
+          <w:numId w:val="2"/>
+        </w:numPr>
+        <w:spacing w:before="0" w:after="200" w:line="276"/>
+        <w:ind w:right="0" w:left="720" w:hanging="360"/>
+        <w:jc w:val="left"/>
+        <w:rPr>
+          <w:rFonts w:ascii="Calibri" w:hAnsi="Calibri" w:cs="Calibri" w:eastAsia="Calibri"/>
+          <w:color w:val="auto"/>
+          <w:spacing w:val="0"/>
+          <w:position w:val="0"/>
+          <w:sz w:val="22"/>
+          <w:shd w:fill="auto" w:val="clear"/>
+        </w:rPr>
+      </w:pPr>
+      <w:r>
+        <w:rPr>
+          <w:rFonts w:ascii="Calibri" w:hAnsi="Calibri" w:cs="Calibri" w:eastAsia="Calibri"/>
+          <w:color w:val="auto"/>
+          <w:spacing w:val="0"/>
+          <w:position w:val="0"/>
+          <w:sz w:val="22"/>
+          <w:shd w:fill="auto" w:val="clear"/>
+        </w:rPr>
+        <w:t xml:space="preserve">Next, find an address that points to CK - 10 (This will be the </w:t>
+      </w:r>
+      <w:r>
+        <w:rPr>
+          <w:rFonts w:ascii="Calibri" w:hAnsi="Calibri" w:cs="Calibri" w:eastAsia="Calibri"/>
+          <w:b/>
+          <w:color w:val="auto"/>
+          <w:spacing w:val="0"/>
+          <w:position w:val="0"/>
+          <w:sz w:val="22"/>
+          <w:shd w:fill="auto" w:val="clear"/>
+        </w:rPr>
+        <w:t xml:space="preserve">singular</w:t>
+      </w:r>
+      <w:r>
+        <w:rPr>
+          <w:rFonts w:ascii="Calibri" w:hAnsi="Calibri" w:cs="Calibri" w:eastAsia="Calibri"/>
+          <w:color w:val="auto"/>
+          <w:spacing w:val="0"/>
+          <w:position w:val="0"/>
+          <w:sz w:val="22"/>
+          <w:shd w:fill="auto" w:val="clear"/>
+        </w:rPr>
+        <w:t xml:space="preserve"> cash manager) [CM](Cash Managers always point to one Konfuze address)</w:t>
       </w:r>
     </w:p>
     <w:p>
@@ -191,7 +297,7 @@
           <w:sz w:val="22"/>
           <w:shd w:fill="auto" w:val="clear"/>
         </w:rPr>
-        <w:t xml:space="preserve">Using SIM, add the Offset to the address, example: 1E178526C80 + 260(250 = Health)</w:t>
+        <w:t xml:space="preserve">Using SIM, add the Offset to the address, example: 1E178526C80 + 260(260 = Health)</w:t>
       </w:r>
     </w:p>
     <w:p>
@@ -222,6 +328,73 @@
           <w:shd w:fill="auto" w:val="clear"/>
         </w:rPr>
         <w:t xml:space="preserve">Then using EXAMPLE ADDRESS, add the final offset to it, 1E17851E140 + 28</w:t>
+      </w:r>
+    </w:p>
+    <w:p>
+      <w:pPr>
+        <w:spacing w:before="0" w:after="200" w:line="276"/>
+        <w:ind w:right="0" w:left="0" w:firstLine="0"/>
+        <w:jc w:val="left"/>
+        <w:rPr>
+          <w:rFonts w:ascii="Calibri" w:hAnsi="Calibri" w:cs="Calibri" w:eastAsia="Calibri"/>
+          <w:color w:val="auto"/>
+          <w:spacing w:val="0"/>
+          <w:position w:val="0"/>
+          <w:sz w:val="22"/>
+          <w:shd w:fill="auto" w:val="clear"/>
+        </w:rPr>
+      </w:pPr>
+    </w:p>
+    <w:p>
+      <w:pPr>
+        <w:spacing w:before="0" w:after="200" w:line="276"/>
+        <w:ind w:right="0" w:left="0" w:firstLine="0"/>
+        <w:jc w:val="left"/>
+        <w:rPr>
+          <w:rFonts w:ascii="Calibri" w:hAnsi="Calibri" w:cs="Calibri" w:eastAsia="Calibri"/>
+          <w:color w:val="auto"/>
+          <w:spacing w:val="0"/>
+          <w:position w:val="0"/>
+          <w:sz w:val="22"/>
+          <w:shd w:fill="auto" w:val="clear"/>
+        </w:rPr>
+      </w:pPr>
+      <w:r>
+        <w:rPr>
+          <w:rFonts w:ascii="Calibri" w:hAnsi="Calibri" w:cs="Calibri" w:eastAsia="Calibri"/>
+          <w:color w:val="auto"/>
+          <w:spacing w:val="0"/>
+          <w:position w:val="0"/>
+          <w:sz w:val="22"/>
+          <w:shd w:fill="auto" w:val="clear"/>
+        </w:rPr>
+        <w:t xml:space="preserve">PROBLEM:</w:t>
+      </w:r>
+    </w:p>
+    <w:p>
+      <w:pPr>
+        <w:spacing w:before="0" w:after="200" w:line="276"/>
+        <w:ind w:right="0" w:left="0" w:firstLine="0"/>
+        <w:jc w:val="left"/>
+        <w:rPr>
+          <w:rFonts w:ascii="Calibri" w:hAnsi="Calibri" w:cs="Calibri" w:eastAsia="Calibri"/>
+          <w:color w:val="auto"/>
+          <w:spacing w:val="0"/>
+          <w:position w:val="0"/>
+          <w:sz w:val="22"/>
+          <w:shd w:fill="auto" w:val="clear"/>
+        </w:rPr>
+      </w:pPr>
+      <w:r>
+        <w:rPr>
+          <w:rFonts w:ascii="Calibri" w:hAnsi="Calibri" w:cs="Calibri" w:eastAsia="Calibri"/>
+          <w:color w:val="auto"/>
+          <w:spacing w:val="0"/>
+          <w:position w:val="0"/>
+          <w:sz w:val="22"/>
+          <w:shd w:fill="auto" w:val="clear"/>
+        </w:rPr>
+        <w:t xml:space="preserve">MONEY AND HEALTH AREN'T IN THE SAME SIMULATION!</w:t>
       </w:r>
     </w:p>
   </w:body>

</xml_diff>

<commit_message>
Moved some main.cpp functions into other classes
</commit_message>
<xml_diff>
--- a/BTD6-Memory.docx
+++ b/BTD6-Memory.docx
@@ -132,18 +132,7 @@
           <w:sz w:val="22"/>
           <w:shd w:fill="auto" w:val="clear"/>
         </w:rPr>
-        <w:t xml:space="preserve">Search for address: </w:t>
-      </w:r>
-      <w:r>
-        <w:rPr>
-          <w:rFonts w:ascii="Calibri" w:hAnsi="Calibri" w:cs="Calibri" w:eastAsia="Calibri"/>
-          <w:color w:val="auto"/>
-          <w:spacing w:val="0"/>
-          <w:position w:val="0"/>
-          <w:sz w:val="22"/>
-          <w:shd w:fill="auto" w:val="clear"/>
-        </w:rPr>
-        <w:t xml:space="preserve">1DF F197 CFA0 </w:t>
+        <w:t xml:space="preserve">Search for address: 1DF F197 CFA0 </w:t>
       </w:r>
     </w:p>
     <w:p>
@@ -196,7 +185,7 @@
           <w:sz w:val="22"/>
           <w:shd w:fill="auto" w:val="clear"/>
         </w:rPr>
-        <w:t xml:space="preserve">1DFF197B9A0 = Cash Manager - 10 X</w:t>
+        <w:t xml:space="preserve">1DFF197B9A0 = Cash Manager - 10 X -- There can be multiple addresses pointing to konfuze</w:t>
       </w:r>
     </w:p>
     <w:p>
@@ -248,18 +237,7 @@
           <w:sz w:val="22"/>
           <w:shd w:fill="auto" w:val="clear"/>
         </w:rPr>
-        <w:t xml:space="preserve">Search for address: </w:t>
-      </w:r>
-      <w:r>
-        <w:rPr>
-          <w:rFonts w:ascii="Calibri" w:hAnsi="Calibri" w:cs="Calibri" w:eastAsia="Calibri"/>
-          <w:color w:val="auto"/>
-          <w:spacing w:val="0"/>
-          <w:position w:val="0"/>
-          <w:sz w:val="22"/>
-          <w:shd w:fill="auto" w:val="clear"/>
-        </w:rPr>
-        <w:t xml:space="preserve">1DF F197 B990</w:t>
+        <w:t xml:space="preserve">Search for address: 1DF F197 B990</w:t>
       </w:r>
     </w:p>
     <w:p>
@@ -312,7 +290,18 @@
           <w:sz w:val="22"/>
           <w:shd w:fill="auto" w:val="clear"/>
         </w:rPr>
-        <w:t xml:space="preserve">1DFDC1DB030 = Cash Managers - 30 X</w:t>
+        <w:t xml:space="preserve">1DFDC1DB030 = Cash Managers - 30 X </w:t>
+      </w:r>
+      <w:r>
+        <w:rPr>
+          <w:rFonts w:ascii="Calibri" w:hAnsi="Calibri" w:cs="Calibri" w:eastAsia="Calibri"/>
+          <w:color w:val="auto"/>
+          <w:spacing w:val="0"/>
+          <w:position w:val="0"/>
+          <w:sz w:val="22"/>
+          <w:shd w:fill="auto" w:val="clear"/>
+        </w:rPr>
+        <w:t xml:space="preserve">-- There can be multiple addresses pointing to Cash Manager</w:t>
       </w:r>
     </w:p>
     <w:p>
@@ -364,18 +353,7 @@
           <w:sz w:val="22"/>
           <w:shd w:fill="auto" w:val="clear"/>
         </w:rPr>
-        <w:t xml:space="preserve">Search for address: 1DF DC1D B000  </w:t>
-      </w:r>
-      <w:r>
-        <w:rPr>
-          <w:rFonts w:ascii="Calibri" w:hAnsi="Calibri" w:cs="Calibri" w:eastAsia="Calibri"/>
-          <w:color w:val="auto"/>
-          <w:spacing w:val="0"/>
-          <w:position w:val="0"/>
-          <w:sz w:val="22"/>
-          <w:shd w:fill="auto" w:val="clear"/>
-        </w:rPr>
-        <w:t xml:space="preserve">-- Following can have </w:t>
+        <w:t xml:space="preserve">Search for address: 1DF DC1D B000  -- Following can have </w:t>
       </w:r>
       <w:r>
         <w:rPr>
@@ -503,18 +481,7 @@
           <w:sz w:val="22"/>
           <w:shd w:fill="auto" w:val="clear"/>
         </w:rPr>
-        <w:t xml:space="preserve">Search for address: </w:t>
-      </w:r>
-      <w:r>
-        <w:rPr>
-          <w:rFonts w:ascii="Calibri" w:hAnsi="Calibri" w:cs="Calibri" w:eastAsia="Calibri"/>
-          <w:color w:val="auto"/>
-          <w:spacing w:val="0"/>
-          <w:position w:val="0"/>
-          <w:sz w:val="22"/>
-          <w:shd w:fill="auto" w:val="clear"/>
-        </w:rPr>
-        <w:t xml:space="preserve">1DFF1474300 </w:t>
+        <w:t xml:space="preserve">Search for address: 1DFF1474300 </w:t>
       </w:r>
     </w:p>
     <w:p>

</xml_diff>